<commit_message>
Cria persistencia das etapas do perfil
</commit_message>
<xml_diff>
--- a/docs/Endpoints.docx
+++ b/docs/Endpoints.docx
@@ -16,7 +16,7 @@
           <w:sz w:val="40"/>
           <w:szCs w:val="40"/>
         </w:rPr>
-        <w:t>Perfil:</w:t>
+        <w:t>Perfil</w:t>
       </w:r>
     </w:p>
     <w:p>
@@ -45,9 +45,8 @@
           <w:sz w:val="24"/>
           <w:szCs w:val="24"/>
         </w:rPr>
-        <w:t xml:space="preserve">Cadastro novo </w:t>
-      </w:r>
-      <w:proofErr w:type="spellStart"/>
+        <w:t>Cadastr</w:t>
+      </w:r>
       <w:r>
         <w:rPr>
           <w:b/>
@@ -55,13 +54,33 @@
           <w:sz w:val="24"/>
           <w:szCs w:val="24"/>
         </w:rPr>
-        <w:t>usuario</w:t>
-      </w:r>
-      <w:proofErr w:type="spellEnd"/>
-    </w:p>
-    <w:p>
-      <w:r>
-        <w:t>Post:</w:t>
+        <w:t>ar</w:t>
+      </w:r>
+      <w:r>
+        <w:rPr>
+          <w:b/>
+          <w:color w:val="000000" w:themeColor="text1"/>
+          <w:sz w:val="24"/>
+          <w:szCs w:val="24"/>
+        </w:rPr>
+        <w:t xml:space="preserve"> novo </w:t>
+      </w:r>
+      <w:r>
+        <w:rPr>
+          <w:b/>
+          <w:color w:val="000000" w:themeColor="text1"/>
+          <w:sz w:val="24"/>
+          <w:szCs w:val="24"/>
+        </w:rPr>
+        <w:t>usuário</w:t>
+      </w:r>
+    </w:p>
+    <w:p>
+      <w:r>
+        <w:t>P</w:t>
+      </w:r>
+      <w:r>
+        <w:t>OST</w:t>
       </w:r>
     </w:p>
     <w:p>
@@ -127,18 +146,1085 @@
       <w:r>
         <w:t>o</w:t>
       </w:r>
+      <w:r>
+        <w:t>me”: “Robson”</w:t>
+      </w:r>
+    </w:p>
+    <w:p>
+      <w:r>
+        <w:t>}</w:t>
+      </w:r>
+    </w:p>
+    <w:p/>
+    <w:p>
+      <w:proofErr w:type="spellStart"/>
+      <w:r>
+        <w:t>Json</w:t>
+      </w:r>
+      <w:proofErr w:type="spellEnd"/>
+      <w:r>
+        <w:t xml:space="preserve"> de Retorno:</w:t>
+      </w:r>
+    </w:p>
+    <w:p>
+      <w:r>
+        <w:t>{</w:t>
+      </w:r>
+    </w:p>
+    <w:p>
+      <w:r>
+        <w:tab/>
+        <w:t>“</w:t>
+      </w:r>
+      <w:proofErr w:type="spellStart"/>
+      <w:r>
+        <w:t>success</w:t>
+      </w:r>
+      <w:proofErr w:type="spellEnd"/>
+      <w:r>
+        <w:t>”: “</w:t>
+      </w:r>
+      <w:proofErr w:type="spellStart"/>
+      <w:r>
+        <w:t>true</w:t>
+      </w:r>
+      <w:proofErr w:type="spellEnd"/>
+      <w:r>
+        <w:t xml:space="preserve">” </w:t>
+      </w:r>
+    </w:p>
+    <w:p>
+      <w:r>
+        <w:t>}</w:t>
+      </w:r>
+    </w:p>
+    <w:p/>
+    <w:p>
+      <w:r>
+        <w:t xml:space="preserve">Exemplo de </w:t>
+      </w:r>
+      <w:proofErr w:type="spellStart"/>
+      <w:r>
+        <w:t>Json</w:t>
+      </w:r>
+      <w:proofErr w:type="spellEnd"/>
+      <w:r>
+        <w:t xml:space="preserve"> de Erro:</w:t>
+      </w:r>
+    </w:p>
+    <w:p>
+      <w:r>
+        <w:t>{</w:t>
+      </w:r>
+    </w:p>
+    <w:p>
+      <w:pPr>
+        <w:ind w:firstLine="708"/>
+      </w:pPr>
+      <w:r>
+        <w:t>“</w:t>
+      </w:r>
+      <w:proofErr w:type="spellStart"/>
+      <w:r>
+        <w:t>success</w:t>
+      </w:r>
+      <w:proofErr w:type="spellEnd"/>
+      <w:r>
+        <w:t>”: “false”</w:t>
+      </w:r>
+      <w:r>
+        <w:t>,</w:t>
+      </w:r>
+    </w:p>
+    <w:p>
+      <w:pPr>
+        <w:ind w:firstLine="708"/>
+      </w:pPr>
+      <w:r>
+        <w:t>“</w:t>
+      </w:r>
+      <w:proofErr w:type="spellStart"/>
+      <w:r>
+        <w:t>message</w:t>
+      </w:r>
+      <w:proofErr w:type="spellEnd"/>
+      <w:r>
+        <w:t>”: “erro ao inserir...”</w:t>
+      </w:r>
+    </w:p>
+    <w:p>
+      <w:r>
+        <w:t>}</w:t>
+      </w:r>
+    </w:p>
+    <w:p/>
+    <w:p/>
+    <w:p/>
+    <w:p/>
+    <w:p/>
+    <w:p/>
+    <w:p/>
+    <w:p/>
+    <w:p/>
+    <w:p>
+      <w:pPr>
+        <w:rPr>
+          <w:b/>
+          <w:color w:val="000000" w:themeColor="text1"/>
+          <w:sz w:val="24"/>
+          <w:szCs w:val="24"/>
+        </w:rPr>
+      </w:pPr>
+      <w:r>
+        <w:rPr>
+          <w:b/>
+          <w:color w:val="000000" w:themeColor="text1"/>
+          <w:sz w:val="24"/>
+          <w:szCs w:val="24"/>
+        </w:rPr>
+        <w:lastRenderedPageBreak/>
+        <w:t>Alterar</w:t>
+      </w:r>
+      <w:r>
+        <w:rPr>
+          <w:b/>
+          <w:color w:val="000000" w:themeColor="text1"/>
+          <w:sz w:val="24"/>
+          <w:szCs w:val="24"/>
+        </w:rPr>
+        <w:t xml:space="preserve"> dados do </w:t>
+      </w:r>
+      <w:r>
+        <w:rPr>
+          <w:b/>
+          <w:color w:val="000000" w:themeColor="text1"/>
+          <w:sz w:val="24"/>
+          <w:szCs w:val="24"/>
+        </w:rPr>
+        <w:t>usuário</w:t>
+      </w:r>
+    </w:p>
+    <w:p>
+      <w:r>
+        <w:t>P</w:t>
+      </w:r>
+      <w:r>
+        <w:t>UT</w:t>
+      </w:r>
+    </w:p>
+    <w:p>
+      <w:pPr>
+        <w:rPr>
+          <w:color w:val="FF0000"/>
+        </w:rPr>
+      </w:pPr>
+      <w:proofErr w:type="spellStart"/>
+      <w:r>
+        <w:t>Endpoint</w:t>
+      </w:r>
+      <w:proofErr w:type="spellEnd"/>
+      <w:r>
+        <w:t>: /profile/</w:t>
+      </w:r>
+      <w:r>
+        <w:rPr>
+          <w:color w:val="FF0000"/>
+        </w:rPr>
+        <w:t>{</w:t>
+      </w:r>
+      <w:proofErr w:type="spellStart"/>
+      <w:r>
+        <w:rPr>
+          <w:color w:val="FF0000"/>
+        </w:rPr>
+        <w:t>email</w:t>
+      </w:r>
+      <w:proofErr w:type="spellEnd"/>
+      <w:r>
+        <w:rPr>
+          <w:color w:val="FF0000"/>
+        </w:rPr>
+        <w:t>}</w:t>
+      </w:r>
+    </w:p>
+    <w:p>
+      <w:pPr>
+        <w:rPr>
+          <w:color w:val="000000" w:themeColor="text1"/>
+        </w:rPr>
+      </w:pPr>
+      <w:r>
+        <w:rPr>
+          <w:color w:val="FF0000"/>
+        </w:rPr>
+        <w:t>{</w:t>
+      </w:r>
+      <w:proofErr w:type="spellStart"/>
+      <w:r>
+        <w:rPr>
+          <w:color w:val="FF0000"/>
+        </w:rPr>
+        <w:t>email</w:t>
+      </w:r>
+      <w:proofErr w:type="spellEnd"/>
+      <w:r>
+        <w:rPr>
+          <w:color w:val="FF0000"/>
+        </w:rPr>
+        <w:t xml:space="preserve">}: </w:t>
+      </w:r>
+      <w:proofErr w:type="spellStart"/>
+      <w:r>
+        <w:t>email</w:t>
+      </w:r>
+      <w:proofErr w:type="spellEnd"/>
+      <w:r>
+        <w:t xml:space="preserve"> sem @fatec.sp.gov.br. exemplo: “</w:t>
+      </w:r>
+      <w:proofErr w:type="spellStart"/>
+      <w:proofErr w:type="gramStart"/>
+      <w:r>
+        <w:t>henrique.guirelli</w:t>
+      </w:r>
+      <w:proofErr w:type="spellEnd"/>
+      <w:proofErr w:type="gramEnd"/>
+      <w:r>
+        <w:t>”</w:t>
+      </w:r>
+      <w:r>
+        <w:rPr>
+          <w:color w:val="FF0000"/>
+        </w:rPr>
+        <w:t xml:space="preserve"> </w:t>
+      </w:r>
+    </w:p>
+    <w:p>
+      <w:pPr>
+        <w:rPr>
+          <w:color w:val="000000" w:themeColor="text1"/>
+        </w:rPr>
+      </w:pPr>
+      <w:proofErr w:type="spellStart"/>
+      <w:r>
+        <w:rPr>
+          <w:color w:val="000000" w:themeColor="text1"/>
+        </w:rPr>
+        <w:t>Json</w:t>
+      </w:r>
+      <w:proofErr w:type="spellEnd"/>
+      <w:r>
+        <w:rPr>
+          <w:color w:val="000000" w:themeColor="text1"/>
+        </w:rPr>
+        <w:t xml:space="preserve"> esperado:</w:t>
+      </w:r>
+    </w:p>
+    <w:p>
+      <w:r>
+        <w:t>{</w:t>
+      </w:r>
+    </w:p>
+    <w:p>
+      <w:r>
+        <w:tab/>
+        <w:t>"</w:t>
+      </w:r>
+      <w:proofErr w:type="spellStart"/>
+      <w:r>
+        <w:t>nick</w:t>
+      </w:r>
+      <w:proofErr w:type="spellEnd"/>
+      <w:r>
+        <w:t>": "Bob",</w:t>
+      </w:r>
+    </w:p>
+    <w:p>
+      <w:r>
+        <w:tab/>
+        <w:t>"</w:t>
+      </w:r>
+      <w:proofErr w:type="spellStart"/>
+      <w:r>
+        <w:t>inFatec</w:t>
+      </w:r>
+      <w:proofErr w:type="spellEnd"/>
+      <w:r>
+        <w:t>": "12:00",</w:t>
+      </w:r>
+    </w:p>
+    <w:p>
+      <w:r>
+        <w:tab/>
+        <w:t>"</w:t>
+      </w:r>
+      <w:proofErr w:type="spellStart"/>
+      <w:r>
+        <w:t>outFatec</w:t>
+      </w:r>
+      <w:proofErr w:type="spellEnd"/>
+      <w:r>
+        <w:t>": "18:00",</w:t>
+      </w:r>
+    </w:p>
+    <w:p>
+      <w:r>
+        <w:tab/>
+        <w:t>"</w:t>
+      </w:r>
+      <w:proofErr w:type="spellStart"/>
+      <w:r>
+        <w:t>phone</w:t>
+      </w:r>
+      <w:proofErr w:type="spellEnd"/>
+      <w:r>
+        <w:t>": "(11) 99999999",</w:t>
+      </w:r>
+    </w:p>
+    <w:p>
+      <w:r>
+        <w:tab/>
+        <w:t>"</w:t>
+      </w:r>
+      <w:proofErr w:type="spellStart"/>
+      <w:r>
+        <w:t>isDriver</w:t>
+      </w:r>
+      <w:proofErr w:type="spellEnd"/>
+      <w:r>
+        <w:t xml:space="preserve">": </w:t>
+      </w:r>
+      <w:proofErr w:type="spellStart"/>
+      <w:r>
+        <w:t>true</w:t>
+      </w:r>
+      <w:proofErr w:type="spellEnd"/>
+      <w:r>
+        <w:t>,</w:t>
+      </w:r>
+    </w:p>
+    <w:p>
+      <w:r>
+        <w:tab/>
+        <w:t>"CNH": "123123",</w:t>
+      </w:r>
+    </w:p>
+    <w:p>
+      <w:r>
+        <w:tab/>
+        <w:t>"</w:t>
+      </w:r>
+      <w:proofErr w:type="spellStart"/>
+      <w:r>
+        <w:t>typeCNH</w:t>
+      </w:r>
+      <w:proofErr w:type="spellEnd"/>
+      <w:r>
+        <w:t>": "A",</w:t>
+      </w:r>
+    </w:p>
+    <w:p>
+      <w:r>
+        <w:tab/>
+        <w:t>"</w:t>
+      </w:r>
+      <w:proofErr w:type="spellStart"/>
+      <w:r>
+        <w:t>expirationDate</w:t>
+      </w:r>
+      <w:proofErr w:type="spellEnd"/>
+      <w:r>
+        <w:t>": "02/03/2019"</w:t>
+      </w:r>
+    </w:p>
+    <w:p>
+      <w:r>
+        <w:t>}</w:t>
+      </w:r>
+    </w:p>
+    <w:p>
+      <w:proofErr w:type="spellStart"/>
+      <w:r>
+        <w:t>Json</w:t>
+      </w:r>
+      <w:proofErr w:type="spellEnd"/>
+      <w:r>
+        <w:t xml:space="preserve"> de Retorno:</w:t>
+      </w:r>
+    </w:p>
+    <w:p>
+      <w:r>
+        <w:t>{</w:t>
+      </w:r>
+    </w:p>
+    <w:p>
+      <w:r>
+        <w:tab/>
+        <w:t>“</w:t>
+      </w:r>
+      <w:proofErr w:type="spellStart"/>
+      <w:r>
+        <w:t>success</w:t>
+      </w:r>
+      <w:proofErr w:type="spellEnd"/>
+      <w:r>
+        <w:t>”: “</w:t>
+      </w:r>
+      <w:proofErr w:type="spellStart"/>
+      <w:r>
+        <w:t>true</w:t>
+      </w:r>
+      <w:proofErr w:type="spellEnd"/>
+      <w:r>
+        <w:t xml:space="preserve">” </w:t>
+      </w:r>
+    </w:p>
+    <w:p>
+      <w:r>
+        <w:t>}</w:t>
+      </w:r>
+    </w:p>
+    <w:p/>
+    <w:p>
+      <w:r>
+        <w:t xml:space="preserve">Exemplo de </w:t>
+      </w:r>
+      <w:proofErr w:type="spellStart"/>
+      <w:r>
+        <w:t>Json</w:t>
+      </w:r>
+      <w:proofErr w:type="spellEnd"/>
+      <w:r>
+        <w:t xml:space="preserve"> de Erro:</w:t>
+      </w:r>
+    </w:p>
+    <w:p>
+      <w:r>
+        <w:t>{</w:t>
+      </w:r>
+    </w:p>
+    <w:p>
+      <w:pPr>
+        <w:ind w:firstLine="708"/>
+      </w:pPr>
+      <w:r>
+        <w:t>“</w:t>
+      </w:r>
+      <w:proofErr w:type="spellStart"/>
+      <w:r>
+        <w:t>success</w:t>
+      </w:r>
+      <w:proofErr w:type="spellEnd"/>
+      <w:r>
+        <w:t>”: “false”,</w:t>
+      </w:r>
+    </w:p>
+    <w:p>
+      <w:pPr>
+        <w:ind w:firstLine="708"/>
+      </w:pPr>
+      <w:r>
+        <w:t>“</w:t>
+      </w:r>
+      <w:proofErr w:type="spellStart"/>
+      <w:r>
+        <w:t>message</w:t>
+      </w:r>
+      <w:proofErr w:type="spellEnd"/>
+      <w:r>
+        <w:t>”: “erro ao inserir...”</w:t>
+      </w:r>
+    </w:p>
+    <w:p>
+      <w:r>
+        <w:t>}</w:t>
+      </w:r>
+    </w:p>
+    <w:p/>
+    <w:p/>
+    <w:p/>
+    <w:p/>
+    <w:p/>
+    <w:p/>
+    <w:p/>
+    <w:p>
+      <w:pPr>
+        <w:rPr>
+          <w:b/>
+          <w:color w:val="000000" w:themeColor="text1"/>
+          <w:sz w:val="24"/>
+          <w:szCs w:val="24"/>
+        </w:rPr>
+      </w:pPr>
+      <w:r>
+        <w:rPr>
+          <w:b/>
+          <w:color w:val="000000" w:themeColor="text1"/>
+          <w:sz w:val="24"/>
+          <w:szCs w:val="24"/>
+        </w:rPr>
+        <w:t>Alterar dados</w:t>
+      </w:r>
+    </w:p>
+    <w:p>
+      <w:r>
+        <w:t>PUT</w:t>
+      </w:r>
+    </w:p>
+    <w:p>
+      <w:pPr>
+        <w:rPr>
+          <w:color w:val="FF0000"/>
+        </w:rPr>
+      </w:pPr>
+      <w:proofErr w:type="spellStart"/>
+      <w:r>
+        <w:t>Endpoint</w:t>
+      </w:r>
+      <w:proofErr w:type="spellEnd"/>
+      <w:r>
+        <w:t>: /profile/</w:t>
+      </w:r>
+      <w:r>
+        <w:rPr>
+          <w:color w:val="FF0000"/>
+        </w:rPr>
+        <w:t>{</w:t>
+      </w:r>
+      <w:proofErr w:type="spellStart"/>
+      <w:r>
+        <w:rPr>
+          <w:color w:val="FF0000"/>
+        </w:rPr>
+        <w:t>step</w:t>
+      </w:r>
+      <w:proofErr w:type="spellEnd"/>
+      <w:r>
+        <w:rPr>
+          <w:color w:val="FF0000"/>
+        </w:rPr>
+        <w:t>}</w:t>
+      </w:r>
+      <w:r>
+        <w:t>/</w:t>
+      </w:r>
+      <w:r>
+        <w:rPr>
+          <w:color w:val="FF0000"/>
+        </w:rPr>
+        <w:t>{</w:t>
+      </w:r>
+      <w:proofErr w:type="spellStart"/>
+      <w:r>
+        <w:rPr>
+          <w:color w:val="FF0000"/>
+        </w:rPr>
+        <w:t>email</w:t>
+      </w:r>
+      <w:proofErr w:type="spellEnd"/>
+      <w:r>
+        <w:rPr>
+          <w:color w:val="FF0000"/>
+        </w:rPr>
+        <w:t>}</w:t>
+      </w:r>
+    </w:p>
+    <w:p>
+      <w:pPr>
+        <w:rPr>
+          <w:color w:val="000000" w:themeColor="text1"/>
+        </w:rPr>
+      </w:pPr>
+      <w:r>
+        <w:rPr>
+          <w:color w:val="FF0000"/>
+        </w:rPr>
+        <w:t>{</w:t>
+      </w:r>
+      <w:proofErr w:type="spellStart"/>
+      <w:r>
+        <w:rPr>
+          <w:color w:val="FF0000"/>
+        </w:rPr>
+        <w:t>email</w:t>
+      </w:r>
+      <w:proofErr w:type="spellEnd"/>
+      <w:r>
+        <w:rPr>
+          <w:color w:val="FF0000"/>
+        </w:rPr>
+        <w:t xml:space="preserve">}: </w:t>
+      </w:r>
+      <w:proofErr w:type="spellStart"/>
+      <w:r>
+        <w:t>email</w:t>
+      </w:r>
+      <w:proofErr w:type="spellEnd"/>
+      <w:r>
+        <w:t xml:space="preserve"> sem @fatec.sp.gov.br. exemplo: “</w:t>
+      </w:r>
+      <w:proofErr w:type="spellStart"/>
+      <w:proofErr w:type="gramStart"/>
+      <w:r>
+        <w:t>henrique.guirelli</w:t>
+      </w:r>
+      <w:proofErr w:type="spellEnd"/>
+      <w:proofErr w:type="gramEnd"/>
+      <w:r>
+        <w:t>”</w:t>
+      </w:r>
+      <w:r>
+        <w:rPr>
+          <w:color w:val="FF0000"/>
+        </w:rPr>
+        <w:t xml:space="preserve"> </w:t>
+      </w:r>
+    </w:p>
+    <w:p>
+      <w:pPr>
+        <w:rPr>
+          <w:color w:val="000000" w:themeColor="text1"/>
+        </w:rPr>
+      </w:pPr>
+      <w:r>
+        <w:rPr>
+          <w:color w:val="FF0000"/>
+        </w:rPr>
+        <w:t>{</w:t>
+      </w:r>
+      <w:proofErr w:type="spellStart"/>
+      <w:r>
+        <w:rPr>
+          <w:color w:val="FF0000"/>
+        </w:rPr>
+        <w:t>step</w:t>
+      </w:r>
+      <w:proofErr w:type="spellEnd"/>
+      <w:r>
+        <w:rPr>
+          <w:color w:val="FF0000"/>
+        </w:rPr>
+        <w:t xml:space="preserve">}: </w:t>
+      </w:r>
+      <w:r>
+        <w:rPr>
+          <w:color w:val="000000" w:themeColor="text1"/>
+        </w:rPr>
+        <w:t>passo que representa as etapas do perfil</w:t>
+      </w:r>
+    </w:p>
+    <w:p>
+      <w:pPr>
+        <w:pStyle w:val="PargrafodaLista"/>
+        <w:numPr>
+          <w:ilvl w:val="0"/>
+          <w:numId w:val="3"/>
+        </w:numPr>
+        <w:rPr>
+          <w:color w:val="000000" w:themeColor="text1"/>
+        </w:rPr>
+      </w:pPr>
+      <w:r>
+        <w:rPr>
+          <w:color w:val="000000" w:themeColor="text1"/>
+        </w:rPr>
+        <w:t>0</w:t>
+      </w:r>
+      <w:r>
+        <w:rPr>
+          <w:color w:val="000000" w:themeColor="text1"/>
+        </w:rPr>
+        <w:t>: dados pessoais</w:t>
+      </w:r>
+      <w:r>
+        <w:rPr>
+          <w:color w:val="000000" w:themeColor="text1"/>
+        </w:rPr>
+        <w:t>:</w:t>
+      </w:r>
+    </w:p>
+    <w:p>
+      <w:pPr>
+        <w:pStyle w:val="PargrafodaLista"/>
+        <w:numPr>
+          <w:ilvl w:val="1"/>
+          <w:numId w:val="3"/>
+        </w:numPr>
+        <w:rPr>
+          <w:color w:val="000000" w:themeColor="text1"/>
+        </w:rPr>
+      </w:pPr>
+      <w:proofErr w:type="spellStart"/>
+      <w:r>
+        <w:rPr>
+          <w:color w:val="000000" w:themeColor="text1"/>
+        </w:rPr>
+        <w:t>Json</w:t>
+      </w:r>
+      <w:proofErr w:type="spellEnd"/>
+      <w:r>
+        <w:rPr>
+          <w:color w:val="000000" w:themeColor="text1"/>
+        </w:rPr>
+        <w:t xml:space="preserve"> esperado:</w:t>
+      </w:r>
+    </w:p>
+    <w:p>
+      <w:pPr>
+        <w:pStyle w:val="PargrafodaLista"/>
+        <w:numPr>
+          <w:ilvl w:val="1"/>
+          <w:numId w:val="3"/>
+        </w:numPr>
+      </w:pPr>
+      <w:r>
+        <w:t>{</w:t>
+      </w:r>
+    </w:p>
+    <w:p>
+      <w:pPr>
+        <w:pStyle w:val="PargrafodaLista"/>
+        <w:numPr>
+          <w:ilvl w:val="1"/>
+          <w:numId w:val="3"/>
+        </w:numPr>
+      </w:pPr>
+      <w:r>
+        <w:tab/>
+        <w:t>"</w:t>
+      </w:r>
+      <w:proofErr w:type="spellStart"/>
+      <w:r>
+        <w:t>nick</w:t>
+      </w:r>
+      <w:proofErr w:type="spellEnd"/>
+      <w:r>
+        <w:t xml:space="preserve">": "novo </w:t>
+      </w:r>
+      <w:proofErr w:type="spellStart"/>
+      <w:r>
+        <w:t>nick</w:t>
+      </w:r>
+      <w:proofErr w:type="spellEnd"/>
+      <w:r>
+        <w:t>",</w:t>
+      </w:r>
+    </w:p>
+    <w:p>
+      <w:pPr>
+        <w:pStyle w:val="PargrafodaLista"/>
+        <w:numPr>
+          <w:ilvl w:val="1"/>
+          <w:numId w:val="3"/>
+        </w:numPr>
+      </w:pPr>
+      <w:r>
+        <w:tab/>
+        <w:t>"</w:t>
+      </w:r>
+      <w:proofErr w:type="spellStart"/>
+      <w:r>
+        <w:t>inFatec</w:t>
+      </w:r>
+      <w:proofErr w:type="spellEnd"/>
+      <w:r>
+        <w:t>": "12:00",</w:t>
+      </w:r>
+    </w:p>
+    <w:p>
+      <w:pPr>
+        <w:pStyle w:val="PargrafodaLista"/>
+        <w:numPr>
+          <w:ilvl w:val="1"/>
+          <w:numId w:val="3"/>
+        </w:numPr>
+      </w:pPr>
+      <w:r>
+        <w:tab/>
+        <w:t>"</w:t>
+      </w:r>
+      <w:proofErr w:type="spellStart"/>
+      <w:r>
+        <w:t>outFatec</w:t>
+      </w:r>
+      <w:proofErr w:type="spellEnd"/>
+      <w:r>
+        <w:t>": "18:00",</w:t>
+      </w:r>
+    </w:p>
+    <w:p>
+      <w:pPr>
+        <w:pStyle w:val="PargrafodaLista"/>
+        <w:numPr>
+          <w:ilvl w:val="1"/>
+          <w:numId w:val="3"/>
+        </w:numPr>
+      </w:pPr>
+      <w:r>
+        <w:tab/>
+        <w:t>"</w:t>
+      </w:r>
+      <w:proofErr w:type="spellStart"/>
+      <w:r>
+        <w:t>phone</w:t>
+      </w:r>
+      <w:proofErr w:type="spellEnd"/>
+      <w:r>
+        <w:t>": "(11) 9999-7777"</w:t>
+      </w:r>
+    </w:p>
+    <w:p>
+      <w:pPr>
+        <w:pStyle w:val="PargrafodaLista"/>
+        <w:numPr>
+          <w:ilvl w:val="1"/>
+          <w:numId w:val="3"/>
+        </w:numPr>
+        <w:rPr>
+          <w:color w:val="000000" w:themeColor="text1"/>
+        </w:rPr>
+      </w:pPr>
+      <w:r>
+        <w:t>}</w:t>
+      </w:r>
+    </w:p>
+    <w:p>
+      <w:pPr>
+        <w:pStyle w:val="PargrafodaLista"/>
+        <w:numPr>
+          <w:ilvl w:val="0"/>
+          <w:numId w:val="3"/>
+        </w:numPr>
+        <w:rPr>
+          <w:color w:val="000000" w:themeColor="text1"/>
+        </w:rPr>
+      </w:pPr>
+      <w:r>
+        <w:rPr>
+          <w:color w:val="000000" w:themeColor="text1"/>
+        </w:rPr>
+        <w:t xml:space="preserve">1: </w:t>
+      </w:r>
+      <w:proofErr w:type="gramStart"/>
+      <w:r>
+        <w:rPr>
+          <w:color w:val="000000" w:themeColor="text1"/>
+        </w:rPr>
+        <w:t>dados motorista</w:t>
+      </w:r>
+      <w:proofErr w:type="gramEnd"/>
+      <w:r>
+        <w:rPr>
+          <w:color w:val="000000" w:themeColor="text1"/>
+        </w:rPr>
+        <w:t>:</w:t>
+      </w:r>
+    </w:p>
+    <w:p>
+      <w:pPr>
+        <w:pStyle w:val="PargrafodaLista"/>
+        <w:numPr>
+          <w:ilvl w:val="1"/>
+          <w:numId w:val="3"/>
+        </w:numPr>
+        <w:rPr>
+          <w:color w:val="000000" w:themeColor="text1"/>
+        </w:rPr>
+      </w:pPr>
+      <w:r>
+        <w:rPr>
+          <w:color w:val="000000" w:themeColor="text1"/>
+        </w:rPr>
+        <w:t>{</w:t>
+      </w:r>
+    </w:p>
+    <w:p>
+      <w:pPr>
+        <w:pStyle w:val="PargrafodaLista"/>
+        <w:numPr>
+          <w:ilvl w:val="1"/>
+          <w:numId w:val="3"/>
+        </w:numPr>
+        <w:rPr>
+          <w:color w:val="000000" w:themeColor="text1"/>
+        </w:rPr>
+      </w:pPr>
+      <w:r>
+        <w:rPr>
+          <w:color w:val="000000" w:themeColor="text1"/>
+        </w:rPr>
+        <w:tab/>
+        <w:t>"</w:t>
+      </w:r>
+      <w:proofErr w:type="spellStart"/>
+      <w:r>
+        <w:rPr>
+          <w:color w:val="000000" w:themeColor="text1"/>
+        </w:rPr>
+        <w:t>isDriver</w:t>
+      </w:r>
+      <w:proofErr w:type="spellEnd"/>
+      <w:r>
+        <w:rPr>
+          <w:color w:val="000000" w:themeColor="text1"/>
+        </w:rPr>
+        <w:t xml:space="preserve">": </w:t>
+      </w:r>
+      <w:proofErr w:type="spellStart"/>
+      <w:r>
+        <w:rPr>
+          <w:color w:val="000000" w:themeColor="text1"/>
+        </w:rPr>
+        <w:t>true</w:t>
+      </w:r>
+      <w:proofErr w:type="spellEnd"/>
+      <w:r>
+        <w:rPr>
+          <w:color w:val="000000" w:themeColor="text1"/>
+        </w:rPr>
+        <w:t>,</w:t>
+      </w:r>
       <w:bookmarkStart w:id="0" w:name="_GoBack"/>
       <w:bookmarkEnd w:id="0"/>
-      <w:r>
-        <w:t>me”: “Robson”</w:t>
-      </w:r>
-    </w:p>
-    <w:p>
-      <w:r>
+    </w:p>
+    <w:p>
+      <w:pPr>
+        <w:pStyle w:val="PargrafodaLista"/>
+        <w:numPr>
+          <w:ilvl w:val="1"/>
+          <w:numId w:val="3"/>
+        </w:numPr>
+        <w:rPr>
+          <w:color w:val="000000" w:themeColor="text1"/>
+        </w:rPr>
+      </w:pPr>
+      <w:r>
+        <w:rPr>
+          <w:color w:val="000000" w:themeColor="text1"/>
+        </w:rPr>
+        <w:tab/>
+        <w:t>"CNH": "666666",</w:t>
+      </w:r>
+    </w:p>
+    <w:p>
+      <w:pPr>
+        <w:pStyle w:val="PargrafodaLista"/>
+        <w:numPr>
+          <w:ilvl w:val="1"/>
+          <w:numId w:val="3"/>
+        </w:numPr>
+        <w:rPr>
+          <w:color w:val="000000" w:themeColor="text1"/>
+        </w:rPr>
+      </w:pPr>
+      <w:r>
+        <w:rPr>
+          <w:color w:val="000000" w:themeColor="text1"/>
+        </w:rPr>
+        <w:tab/>
+        <w:t>"</w:t>
+      </w:r>
+      <w:proofErr w:type="spellStart"/>
+      <w:r>
+        <w:rPr>
+          <w:color w:val="000000" w:themeColor="text1"/>
+        </w:rPr>
+        <w:t>typeCNH</w:t>
+      </w:r>
+      <w:proofErr w:type="spellEnd"/>
+      <w:r>
+        <w:rPr>
+          <w:color w:val="000000" w:themeColor="text1"/>
+        </w:rPr>
+        <w:t>": "B",</w:t>
+      </w:r>
+    </w:p>
+    <w:p>
+      <w:pPr>
+        <w:pStyle w:val="PargrafodaLista"/>
+        <w:numPr>
+          <w:ilvl w:val="1"/>
+          <w:numId w:val="3"/>
+        </w:numPr>
+        <w:rPr>
+          <w:color w:val="000000" w:themeColor="text1"/>
+        </w:rPr>
+      </w:pPr>
+      <w:r>
+        <w:rPr>
+          <w:color w:val="000000" w:themeColor="text1"/>
+        </w:rPr>
+        <w:tab/>
+        <w:t>"</w:t>
+      </w:r>
+      <w:proofErr w:type="spellStart"/>
+      <w:r>
+        <w:rPr>
+          <w:color w:val="000000" w:themeColor="text1"/>
+        </w:rPr>
+        <w:t>expirationDate</w:t>
+      </w:r>
+      <w:proofErr w:type="spellEnd"/>
+      <w:r>
+        <w:rPr>
+          <w:color w:val="000000" w:themeColor="text1"/>
+        </w:rPr>
+        <w:t>": "12/03/2018"</w:t>
+      </w:r>
+    </w:p>
+    <w:p>
+      <w:pPr>
+        <w:pStyle w:val="PargrafodaLista"/>
+        <w:numPr>
+          <w:ilvl w:val="1"/>
+          <w:numId w:val="3"/>
+        </w:numPr>
+        <w:rPr>
+          <w:color w:val="000000" w:themeColor="text1"/>
+        </w:rPr>
+      </w:pPr>
+      <w:r>
+        <w:rPr>
+          <w:color w:val="000000" w:themeColor="text1"/>
+        </w:rPr>
         <w:t>}</w:t>
       </w:r>
     </w:p>
-    <w:p/>
+    <w:p>
+      <w:pPr>
+        <w:pStyle w:val="PargrafodaLista"/>
+        <w:numPr>
+          <w:ilvl w:val="0"/>
+          <w:numId w:val="3"/>
+        </w:numPr>
+        <w:rPr>
+          <w:color w:val="000000" w:themeColor="text1"/>
+        </w:rPr>
+      </w:pPr>
+      <w:r>
+        <w:rPr>
+          <w:color w:val="000000" w:themeColor="text1"/>
+        </w:rPr>
+        <w:t>2: carros</w:t>
+      </w:r>
+    </w:p>
+    <w:p>
+      <w:pPr>
+        <w:pStyle w:val="PargrafodaLista"/>
+        <w:numPr>
+          <w:ilvl w:val="0"/>
+          <w:numId w:val="3"/>
+        </w:numPr>
+        <w:rPr>
+          <w:color w:val="000000" w:themeColor="text1"/>
+        </w:rPr>
+      </w:pPr>
+      <w:r>
+        <w:rPr>
+          <w:color w:val="000000" w:themeColor="text1"/>
+        </w:rPr>
+        <w:t>3: trajeto</w:t>
+      </w:r>
+    </w:p>
     <w:p>
       <w:proofErr w:type="spellStart"/>
       <w:r>
@@ -213,10 +1299,7 @@
       </w:r>
       <w:proofErr w:type="spellEnd"/>
       <w:r>
-        <w:t>”: “false”</w:t>
-      </w:r>
-      <w:r>
-        <w:t>,</w:t>
+        <w:t>”: “false”,</w:t>
       </w:r>
     </w:p>
     <w:p>
@@ -240,6 +1323,11 @@
         <w:t>}</w:t>
       </w:r>
     </w:p>
+    <w:p/>
+    <w:p/>
+    <w:p/>
+    <w:p/>
+    <w:p/>
     <w:p/>
     <w:sectPr>
       <w:pgSz w:w="11906" w:h="16838"/>
@@ -366,8 +1454,213 @@
       </w:rPr>
     </w:lvl>
   </w:abstractNum>
+  <w:abstractNum w:abstractNumId="1" w15:restartNumberingAfterBreak="0">
+    <w:nsid w:val="116E5C79"/>
+    <w:multiLevelType w:val="hybridMultilevel"/>
+    <w:tmpl w:val="8C16BDE4"/>
+    <w:lvl w:ilvl="0" w:tplc="0416000F">
+      <w:start w:val="1"/>
+      <w:numFmt w:val="decimal"/>
+      <w:lvlText w:val="%1."/>
+      <w:lvlJc w:val="left"/>
+      <w:pPr>
+        <w:ind w:left="720" w:hanging="360"/>
+      </w:pPr>
+    </w:lvl>
+    <w:lvl w:ilvl="1" w:tplc="04160019" w:tentative="1">
+      <w:start w:val="1"/>
+      <w:numFmt w:val="lowerLetter"/>
+      <w:lvlText w:val="%2."/>
+      <w:lvlJc w:val="left"/>
+      <w:pPr>
+        <w:ind w:left="1440" w:hanging="360"/>
+      </w:pPr>
+    </w:lvl>
+    <w:lvl w:ilvl="2" w:tplc="0416001B" w:tentative="1">
+      <w:start w:val="1"/>
+      <w:numFmt w:val="lowerRoman"/>
+      <w:lvlText w:val="%3."/>
+      <w:lvlJc w:val="right"/>
+      <w:pPr>
+        <w:ind w:left="2160" w:hanging="180"/>
+      </w:pPr>
+    </w:lvl>
+    <w:lvl w:ilvl="3" w:tplc="0416000F" w:tentative="1">
+      <w:start w:val="1"/>
+      <w:numFmt w:val="decimal"/>
+      <w:lvlText w:val="%4."/>
+      <w:lvlJc w:val="left"/>
+      <w:pPr>
+        <w:ind w:left="2880" w:hanging="360"/>
+      </w:pPr>
+    </w:lvl>
+    <w:lvl w:ilvl="4" w:tplc="04160019" w:tentative="1">
+      <w:start w:val="1"/>
+      <w:numFmt w:val="lowerLetter"/>
+      <w:lvlText w:val="%5."/>
+      <w:lvlJc w:val="left"/>
+      <w:pPr>
+        <w:ind w:left="3600" w:hanging="360"/>
+      </w:pPr>
+    </w:lvl>
+    <w:lvl w:ilvl="5" w:tplc="0416001B" w:tentative="1">
+      <w:start w:val="1"/>
+      <w:numFmt w:val="lowerRoman"/>
+      <w:lvlText w:val="%6."/>
+      <w:lvlJc w:val="right"/>
+      <w:pPr>
+        <w:ind w:left="4320" w:hanging="180"/>
+      </w:pPr>
+    </w:lvl>
+    <w:lvl w:ilvl="6" w:tplc="0416000F" w:tentative="1">
+      <w:start w:val="1"/>
+      <w:numFmt w:val="decimal"/>
+      <w:lvlText w:val="%7."/>
+      <w:lvlJc w:val="left"/>
+      <w:pPr>
+        <w:ind w:left="5040" w:hanging="360"/>
+      </w:pPr>
+    </w:lvl>
+    <w:lvl w:ilvl="7" w:tplc="04160019" w:tentative="1">
+      <w:start w:val="1"/>
+      <w:numFmt w:val="lowerLetter"/>
+      <w:lvlText w:val="%8."/>
+      <w:lvlJc w:val="left"/>
+      <w:pPr>
+        <w:ind w:left="5760" w:hanging="360"/>
+      </w:pPr>
+    </w:lvl>
+    <w:lvl w:ilvl="8" w:tplc="0416001B" w:tentative="1">
+      <w:start w:val="1"/>
+      <w:numFmt w:val="lowerRoman"/>
+      <w:lvlText w:val="%9."/>
+      <w:lvlJc w:val="right"/>
+      <w:pPr>
+        <w:ind w:left="6480" w:hanging="180"/>
+      </w:pPr>
+    </w:lvl>
+  </w:abstractNum>
+  <w:abstractNum w:abstractNumId="2" w15:restartNumberingAfterBreak="0">
+    <w:nsid w:val="62D72012"/>
+    <w:multiLevelType w:val="hybridMultilevel"/>
+    <w:tmpl w:val="19A431E6"/>
+    <w:lvl w:ilvl="0" w:tplc="04160001">
+      <w:start w:val="1"/>
+      <w:numFmt w:val="bullet"/>
+      <w:lvlText w:val=""/>
+      <w:lvlJc w:val="left"/>
+      <w:pPr>
+        <w:ind w:left="720" w:hanging="360"/>
+      </w:pPr>
+      <w:rPr>
+        <w:rFonts w:ascii="Symbol" w:hAnsi="Symbol" w:hint="default"/>
+      </w:rPr>
+    </w:lvl>
+    <w:lvl w:ilvl="1" w:tplc="04160003">
+      <w:start w:val="1"/>
+      <w:numFmt w:val="bullet"/>
+      <w:lvlText w:val="o"/>
+      <w:lvlJc w:val="left"/>
+      <w:pPr>
+        <w:ind w:left="1440" w:hanging="360"/>
+      </w:pPr>
+      <w:rPr>
+        <w:rFonts w:ascii="Courier New" w:hAnsi="Courier New" w:cs="Courier New" w:hint="default"/>
+      </w:rPr>
+    </w:lvl>
+    <w:lvl w:ilvl="2" w:tplc="04160005" w:tentative="1">
+      <w:start w:val="1"/>
+      <w:numFmt w:val="bullet"/>
+      <w:lvlText w:val=""/>
+      <w:lvlJc w:val="left"/>
+      <w:pPr>
+        <w:ind w:left="2160" w:hanging="360"/>
+      </w:pPr>
+      <w:rPr>
+        <w:rFonts w:ascii="Wingdings" w:hAnsi="Wingdings" w:hint="default"/>
+      </w:rPr>
+    </w:lvl>
+    <w:lvl w:ilvl="3" w:tplc="04160001" w:tentative="1">
+      <w:start w:val="1"/>
+      <w:numFmt w:val="bullet"/>
+      <w:lvlText w:val=""/>
+      <w:lvlJc w:val="left"/>
+      <w:pPr>
+        <w:ind w:left="2880" w:hanging="360"/>
+      </w:pPr>
+      <w:rPr>
+        <w:rFonts w:ascii="Symbol" w:hAnsi="Symbol" w:hint="default"/>
+      </w:rPr>
+    </w:lvl>
+    <w:lvl w:ilvl="4" w:tplc="04160003" w:tentative="1">
+      <w:start w:val="1"/>
+      <w:numFmt w:val="bullet"/>
+      <w:lvlText w:val="o"/>
+      <w:lvlJc w:val="left"/>
+      <w:pPr>
+        <w:ind w:left="3600" w:hanging="360"/>
+      </w:pPr>
+      <w:rPr>
+        <w:rFonts w:ascii="Courier New" w:hAnsi="Courier New" w:cs="Courier New" w:hint="default"/>
+      </w:rPr>
+    </w:lvl>
+    <w:lvl w:ilvl="5" w:tplc="04160005" w:tentative="1">
+      <w:start w:val="1"/>
+      <w:numFmt w:val="bullet"/>
+      <w:lvlText w:val=""/>
+      <w:lvlJc w:val="left"/>
+      <w:pPr>
+        <w:ind w:left="4320" w:hanging="360"/>
+      </w:pPr>
+      <w:rPr>
+        <w:rFonts w:ascii="Wingdings" w:hAnsi="Wingdings" w:hint="default"/>
+      </w:rPr>
+    </w:lvl>
+    <w:lvl w:ilvl="6" w:tplc="04160001" w:tentative="1">
+      <w:start w:val="1"/>
+      <w:numFmt w:val="bullet"/>
+      <w:lvlText w:val=""/>
+      <w:lvlJc w:val="left"/>
+      <w:pPr>
+        <w:ind w:left="5040" w:hanging="360"/>
+      </w:pPr>
+      <w:rPr>
+        <w:rFonts w:ascii="Symbol" w:hAnsi="Symbol" w:hint="default"/>
+      </w:rPr>
+    </w:lvl>
+    <w:lvl w:ilvl="7" w:tplc="04160003" w:tentative="1">
+      <w:start w:val="1"/>
+      <w:numFmt w:val="bullet"/>
+      <w:lvlText w:val="o"/>
+      <w:lvlJc w:val="left"/>
+      <w:pPr>
+        <w:ind w:left="5760" w:hanging="360"/>
+      </w:pPr>
+      <w:rPr>
+        <w:rFonts w:ascii="Courier New" w:hAnsi="Courier New" w:cs="Courier New" w:hint="default"/>
+      </w:rPr>
+    </w:lvl>
+    <w:lvl w:ilvl="8" w:tplc="04160005" w:tentative="1">
+      <w:start w:val="1"/>
+      <w:numFmt w:val="bullet"/>
+      <w:lvlText w:val=""/>
+      <w:lvlJc w:val="left"/>
+      <w:pPr>
+        <w:ind w:left="6480" w:hanging="360"/>
+      </w:pPr>
+      <w:rPr>
+        <w:rFonts w:ascii="Wingdings" w:hAnsi="Wingdings" w:hint="default"/>
+      </w:rPr>
+    </w:lvl>
+  </w:abstractNum>
   <w:num w:numId="1">
     <w:abstractNumId w:val="0"/>
+  </w:num>
+  <w:num w:numId="2">
+    <w:abstractNumId w:val="1"/>
+  </w:num>
+  <w:num w:numId="3">
+    <w:abstractNumId w:val="2"/>
   </w:num>
 </w:numbering>
 </file>

</xml_diff>